<commit_message>
should be the final update
</commit_message>
<xml_diff>
--- a/VRML_Miniprojekt.docx
+++ b/VRML_Miniprojekt.docx
@@ -5,8 +5,20 @@
     <w:p>
       <w:pPr>
         <w:jc w:val="center"/>
-      </w:pPr>
-      <w:r>
+        <w:rPr>
+          <w:b/>
+          <w:bCs/>
+          <w:sz w:val="32"/>
+          <w:szCs w:val="32"/>
+        </w:rPr>
+      </w:pPr>
+      <w:r>
+        <w:rPr>
+          <w:b/>
+          <w:bCs/>
+          <w:sz w:val="32"/>
+          <w:szCs w:val="32"/>
+        </w:rPr>
         <w:t>VRML-Miniprojekt</w:t>
       </w:r>
     </w:p>
@@ -53,7 +65,15 @@
     </w:p>
     <w:p>
       <w:r>
-        <w:t>(a)</w:t>
+        <w:t xml:space="preserve">(a)Anzeigen von </w:t>
+      </w:r>
+      <w:proofErr w:type="spellStart"/>
+      <w:r>
+        <w:t>meinErstesVRML.wrl</w:t>
+      </w:r>
+      <w:proofErr w:type="spellEnd"/>
+      <w:r>
+        <w:t xml:space="preserve"> in einem VRML-Browser</w:t>
       </w:r>
     </w:p>
     <w:p>
@@ -62,9 +82,9 @@
           <w:noProof/>
         </w:rPr>
         <w:drawing>
-          <wp:inline distT="0" distB="0" distL="0" distR="0" wp14:anchorId="35E584C3" wp14:editId="1189ECE5">
+          <wp:inline distT="0" distB="0" distL="0" distR="0" wp14:anchorId="35E584C3" wp14:editId="5892036C">
             <wp:extent cx="2956783" cy="2242683"/>
-            <wp:effectExtent l="0" t="0" r="2540" b="5715"/>
+            <wp:effectExtent l="0" t="0" r="0" b="5715"/>
             <wp:docPr id="1" name="Grafik 1"/>
             <wp:cNvGraphicFramePr>
               <a:graphicFrameLocks xmlns:a="http://schemas.openxmlformats.org/drawingml/2006/main" noChangeAspect="1"/>
@@ -91,7 +111,7 @@
                   <pic:spPr>
                     <a:xfrm>
                       <a:off x="0" y="0"/>
-                      <a:ext cx="2987695" cy="2266129"/>
+                      <a:ext cx="2956783" cy="2242683"/>
                     </a:xfrm>
                     <a:prstGeom prst="rect">
                       <a:avLst/>
@@ -109,6 +129,14 @@
       <w:r>
         <w:t>(b)</w:t>
       </w:r>
+      <w:r>
+        <w:t xml:space="preserve">Szenengraph von </w:t>
+      </w:r>
+      <w:proofErr w:type="spellStart"/>
+      <w:r>
+        <w:t>meinErstesVRML.wrl</w:t>
+      </w:r>
+      <w:proofErr w:type="spellEnd"/>
     </w:p>
     <w:p>
       <w:r>
@@ -192,9 +220,16 @@
     <w:p/>
     <w:p>
       <w:r>
-        <w:t>Transform-Node 2</w:t>
-      </w:r>
-      <w:proofErr w:type="spellStart"/>
+        <w:t>Transform-</w:t>
+      </w:r>
+      <w:proofErr w:type="spellStart"/>
+      <w:r>
+        <w:t>Node</w:t>
+      </w:r>
+      <w:proofErr w:type="spellEnd"/>
+      <w:r>
+        <w:t xml:space="preserve"> 2</w:t>
+      </w:r>
       <w:r>
         <w:t xml:space="preserve"> </w:t>
       </w:r>
@@ -204,6 +239,7 @@
       <w:r>
         <w:t xml:space="preserve"> </w:t>
       </w:r>
+      <w:proofErr w:type="spellStart"/>
       <w:r>
         <w:t>Sphere</w:t>
       </w:r>
@@ -365,15 +401,7 @@
       </w:r>
       <w:proofErr w:type="spellEnd"/>
       <w:r>
-        <w:t xml:space="preserve"> ist ebenfalls ein dreidimensionaler </w:t>
-      </w:r>
-      <w:proofErr w:type="gramStart"/>
-      <w:r>
-        <w:t>Vektor</w:t>
-      </w:r>
-      <w:proofErr w:type="gramEnd"/>
-      <w:r>
-        <w:t xml:space="preserve"> welcher sich aber nur unmittelbar auf die Skalierung auswirkt“ (</w:t>
+        <w:t xml:space="preserve"> ist ebenfalls ein dreidimensionaler Vektor welcher sich aber nur unmittelbar auf die Skalierung auswirkt“ (</w:t>
       </w:r>
       <w:hyperlink r:id="rId8" w:history="1">
         <w:r>
@@ -437,15 +465,7 @@
       </w:r>
       <w:proofErr w:type="spellEnd"/>
       <w:r>
-        <w:t xml:space="preserve"> </w:t>
-      </w:r>
-      <w:proofErr w:type="spellStart"/>
-      <w:r>
-        <w:t>and</w:t>
-      </w:r>
-      <w:proofErr w:type="spellEnd"/>
-      <w:r>
-        <w:t xml:space="preserve"> </w:t>
+        <w:t xml:space="preserve"> and </w:t>
       </w:r>
       <w:proofErr w:type="spellStart"/>
       <w:r>
@@ -1298,6 +1318,13 @@
       </w:r>
     </w:p>
     <w:p/>
+    <w:p/>
+    <w:p>
+      <w:r>
+        <w:t>Aufgabe V.3</w:t>
+      </w:r>
+    </w:p>
+    <w:p/>
     <w:sectPr>
       <w:pgSz w:w="11906" w:h="16838"/>
       <w:pgMar w:top="1417" w:right="1417" w:bottom="1134" w:left="1417" w:header="708" w:footer="708" w:gutter="0"/>
@@ -1875,6 +1902,95 @@
       </w:rPr>
     </w:lvl>
   </w:abstractNum>
+  <w:abstractNum w:abstractNumId="5" w15:restartNumberingAfterBreak="0">
+    <w:nsid w:val="6B5F5DB4"/>
+    <w:multiLevelType w:val="hybridMultilevel"/>
+    <w:tmpl w:val="E29AC568"/>
+    <w:lvl w:ilvl="0" w:tplc="EF624B0E">
+      <w:start w:val="1"/>
+      <w:numFmt w:val="lowerLetter"/>
+      <w:lvlText w:val="(%1)"/>
+      <w:lvlJc w:val="left"/>
+      <w:pPr>
+        <w:ind w:left="720" w:hanging="360"/>
+      </w:pPr>
+      <w:rPr>
+        <w:rFonts w:hint="default"/>
+      </w:rPr>
+    </w:lvl>
+    <w:lvl w:ilvl="1" w:tplc="04070019" w:tentative="1">
+      <w:start w:val="1"/>
+      <w:numFmt w:val="lowerLetter"/>
+      <w:lvlText w:val="%2."/>
+      <w:lvlJc w:val="left"/>
+      <w:pPr>
+        <w:ind w:left="1440" w:hanging="360"/>
+      </w:pPr>
+    </w:lvl>
+    <w:lvl w:ilvl="2" w:tplc="0407001B" w:tentative="1">
+      <w:start w:val="1"/>
+      <w:numFmt w:val="lowerRoman"/>
+      <w:lvlText w:val="%3."/>
+      <w:lvlJc w:val="right"/>
+      <w:pPr>
+        <w:ind w:left="2160" w:hanging="180"/>
+      </w:pPr>
+    </w:lvl>
+    <w:lvl w:ilvl="3" w:tplc="0407000F" w:tentative="1">
+      <w:start w:val="1"/>
+      <w:numFmt w:val="decimal"/>
+      <w:lvlText w:val="%4."/>
+      <w:lvlJc w:val="left"/>
+      <w:pPr>
+        <w:ind w:left="2880" w:hanging="360"/>
+      </w:pPr>
+    </w:lvl>
+    <w:lvl w:ilvl="4" w:tplc="04070019" w:tentative="1">
+      <w:start w:val="1"/>
+      <w:numFmt w:val="lowerLetter"/>
+      <w:lvlText w:val="%5."/>
+      <w:lvlJc w:val="left"/>
+      <w:pPr>
+        <w:ind w:left="3600" w:hanging="360"/>
+      </w:pPr>
+    </w:lvl>
+    <w:lvl w:ilvl="5" w:tplc="0407001B" w:tentative="1">
+      <w:start w:val="1"/>
+      <w:numFmt w:val="lowerRoman"/>
+      <w:lvlText w:val="%6."/>
+      <w:lvlJc w:val="right"/>
+      <w:pPr>
+        <w:ind w:left="4320" w:hanging="180"/>
+      </w:pPr>
+    </w:lvl>
+    <w:lvl w:ilvl="6" w:tplc="0407000F" w:tentative="1">
+      <w:start w:val="1"/>
+      <w:numFmt w:val="decimal"/>
+      <w:lvlText w:val="%7."/>
+      <w:lvlJc w:val="left"/>
+      <w:pPr>
+        <w:ind w:left="5040" w:hanging="360"/>
+      </w:pPr>
+    </w:lvl>
+    <w:lvl w:ilvl="7" w:tplc="04070019" w:tentative="1">
+      <w:start w:val="1"/>
+      <w:numFmt w:val="lowerLetter"/>
+      <w:lvlText w:val="%8."/>
+      <w:lvlJc w:val="left"/>
+      <w:pPr>
+        <w:ind w:left="5760" w:hanging="360"/>
+      </w:pPr>
+    </w:lvl>
+    <w:lvl w:ilvl="8" w:tplc="0407001B" w:tentative="1">
+      <w:start w:val="1"/>
+      <w:numFmt w:val="lowerRoman"/>
+      <w:lvlText w:val="%9."/>
+      <w:lvlJc w:val="right"/>
+      <w:pPr>
+        <w:ind w:left="6480" w:hanging="180"/>
+      </w:pPr>
+    </w:lvl>
+  </w:abstractNum>
   <w:num w:numId="1">
     <w:abstractNumId w:val="1"/>
   </w:num>
@@ -1889,6 +2005,9 @@
   </w:num>
   <w:num w:numId="5">
     <w:abstractNumId w:val="2"/>
+  </w:num>
+  <w:num w:numId="6">
+    <w:abstractNumId w:val="5"/>
   </w:num>
 </w:numbering>
 </file>

</xml_diff>